<commit_message>
Adicionado pendencias e alteração DescCasodeUso
Arquivo de pendencias p/ passar pro Issues do projeto;
Alteração no "Gerenciar Receitas - Cadastrar". Inserir todas as informações todas de uma vez.
</commit_message>
<xml_diff>
--- a/ES2N-DescricaoCasoUso v3.2.docx
+++ b/ES2N-DescricaoCasoUso v3.2.docx
@@ -87,7 +87,17 @@
           <w:sz w:val="28"/>
           <w:szCs w:val="28"/>
         </w:rPr>
-        <w:t>05/11</w:t>
+        <w:t>12</w:t>
+      </w:r>
+      <w:r>
+        <w:rPr>
+          <w:rFonts w:ascii="Arial" w:hAnsi="Arial" w:cs="Arial"/>
+          <w:b/>
+          <w:bCs/>
+          <w:sz w:val="28"/>
+          <w:szCs w:val="28"/>
+        </w:rPr>
+        <w:t>/11</w:t>
       </w:r>
       <w:r>
         <w:rPr>
@@ -8200,19 +8210,13 @@
               <w:rPr>
                 <w:rFonts w:ascii="Times New Roman" w:hAnsi="Times New Roman" w:cs="Times New Roman"/>
               </w:rPr>
-              <w:t>3- Escolher os ingredientes  que compõem a receita</w:t>
-            </w:r>
-            <w:r>
-              <w:rPr>
-                <w:rFonts w:ascii="Times New Roman" w:hAnsi="Times New Roman" w:cs="Times New Roman"/>
-              </w:rPr>
-              <w:t xml:space="preserve"> e selecionar a opção “Salvar”</w:t>
-            </w:r>
-            <w:r>
-              <w:rPr>
-                <w:rFonts w:ascii="Times New Roman" w:hAnsi="Times New Roman" w:cs="Times New Roman"/>
-              </w:rPr>
-              <w:t>.</w:t>
+              <w:t xml:space="preserve">3- </w:t>
+            </w:r>
+            <w:r>
+              <w:rPr>
+                <w:rFonts w:ascii="Times New Roman" w:hAnsi="Times New Roman" w:cs="Times New Roman"/>
+              </w:rPr>
+              <w:t>Digitar o nome da receita, a categoria, inserir pelo menos dois ingredientes, digitar instrução de modo de preparo, e sugestão do cheff – campo opcional. Clicar em “Salvar”</w:t>
             </w:r>
           </w:p>
         </w:tc>
@@ -8287,19 +8291,45 @@
               <w:rPr>
                 <w:rFonts w:ascii="Times New Roman" w:hAnsi="Times New Roman" w:cs="Times New Roman"/>
               </w:rPr>
-              <w:t xml:space="preserve">4- Validar seleção de ao menos </w:t>
-            </w:r>
-            <w:r>
-              <w:rPr>
-                <w:rFonts w:ascii="Times New Roman" w:hAnsi="Times New Roman" w:cs="Times New Roman"/>
-              </w:rPr>
-              <w:t>dois</w:t>
-            </w:r>
-            <w:r>
-              <w:rPr>
-                <w:rFonts w:ascii="Times New Roman" w:hAnsi="Times New Roman" w:cs="Times New Roman"/>
-              </w:rPr>
-              <w:t xml:space="preserve"> ingredientes e retornar mensagem “Ingredientes selecionados”.</w:t>
+              <w:t>4- Validar dados inseridos referente à receita</w:t>
+            </w:r>
+            <w:r>
+              <w:rPr>
+                <w:rFonts w:ascii="Times New Roman" w:hAnsi="Times New Roman" w:cs="Times New Roman"/>
+              </w:rPr>
+              <w:t xml:space="preserve"> e retornar a mensagem “Receita cadastrada com sucesso!”</w:t>
+            </w:r>
+          </w:p>
+        </w:tc>
+      </w:tr>
+      <w:tr>
+        <w:tc>
+          <w:tcPr>
+            <w:tcW w:w="5000" w:type="pct"/>
+            <w:gridSpan w:val="4"/>
+            <w:vAlign w:val="center"/>
+          </w:tcPr>
+          <w:p>
+            <w:pPr>
+              <w:pStyle w:val="quadro"/>
+              <w:pBdr>
+                <w:top w:val="none" w:sz="0" w:space="0" w:color="auto"/>
+                <w:left w:val="none" w:sz="0" w:space="0" w:color="auto"/>
+                <w:bottom w:val="none" w:sz="0" w:space="0" w:color="auto"/>
+                <w:right w:val="none" w:sz="0" w:space="0" w:color="auto"/>
+                <w:between w:val="none" w:sz="0" w:space="0" w:color="auto"/>
+              </w:pBdr>
+              <w:rPr>
+                <w:rFonts w:ascii="Times New Roman" w:hAnsi="Times New Roman" w:cs="Times New Roman"/>
+              </w:rPr>
+            </w:pPr>
+            <w:r>
+              <w:rPr>
+                <w:rFonts w:ascii="Times New Roman" w:hAnsi="Times New Roman" w:cs="Times New Roman"/>
+                <w:b/>
+                <w:bCs/>
+              </w:rPr>
+              <w:t>Excluir</w:t>
             </w:r>
           </w:p>
         </w:tc>
@@ -8330,19 +8360,13 @@
               <w:rPr>
                 <w:rFonts w:ascii="Times New Roman" w:hAnsi="Times New Roman" w:cs="Times New Roman"/>
               </w:rPr>
-              <w:t>5- Classificar categoria e subcategoria da receita, escolhendo uma das opções disponíveis</w:t>
-            </w:r>
-            <w:r>
-              <w:rPr>
-                <w:rFonts w:ascii="Times New Roman" w:hAnsi="Times New Roman" w:cs="Times New Roman"/>
-              </w:rPr>
-              <w:t xml:space="preserve"> e selecionar a opção “Salvar”</w:t>
-            </w:r>
-            <w:r>
-              <w:rPr>
-                <w:rFonts w:ascii="Times New Roman" w:hAnsi="Times New Roman" w:cs="Times New Roman"/>
-              </w:rPr>
-              <w:t>.</w:t>
+              <w:t>1-</w:t>
+            </w:r>
+            <w:r>
+              <w:rPr>
+                <w:rFonts w:ascii="Times New Roman" w:hAnsi="Times New Roman" w:cs="Times New Roman"/>
+              </w:rPr>
+              <w:t xml:space="preserve"> Selecionar a opção de “Receitas”, escolher a receita e solicitar a exclusão selecionando a opção “Excluir receita”. </w:t>
             </w:r>
           </w:p>
         </w:tc>
@@ -8366,12 +8390,6 @@
                 <w:rFonts w:ascii="Times New Roman" w:hAnsi="Times New Roman" w:cs="Times New Roman"/>
               </w:rPr>
             </w:pPr>
-            <w:r>
-              <w:rPr>
-                <w:rFonts w:ascii="Times New Roman" w:hAnsi="Times New Roman" w:cs="Times New Roman"/>
-              </w:rPr>
-              <w:t> </w:t>
-            </w:r>
           </w:p>
         </w:tc>
       </w:tr>
@@ -8423,7 +8441,31 @@
               <w:rPr>
                 <w:rFonts w:ascii="Times New Roman" w:hAnsi="Times New Roman" w:cs="Times New Roman"/>
               </w:rPr>
-              <w:t>6- Validar classificação da categoria  e subcategoria da receita e retornar mensagem “Categoria classificada para esta receita”.</w:t>
+              <w:t>2- S</w:t>
+            </w:r>
+            <w:r>
+              <w:rPr>
+                <w:rFonts w:ascii="Times New Roman" w:hAnsi="Times New Roman" w:cs="Times New Roman"/>
+              </w:rPr>
+              <w:t>olicita</w:t>
+            </w:r>
+            <w:r>
+              <w:rPr>
+                <w:rFonts w:ascii="Times New Roman" w:hAnsi="Times New Roman" w:cs="Times New Roman"/>
+              </w:rPr>
+              <w:t>r</w:t>
+            </w:r>
+            <w:r>
+              <w:rPr>
+                <w:rFonts w:ascii="Times New Roman" w:hAnsi="Times New Roman" w:cs="Times New Roman"/>
+              </w:rPr>
+              <w:t xml:space="preserve"> confirmação de exclusão</w:t>
+            </w:r>
+            <w:r>
+              <w:rPr>
+                <w:rFonts w:ascii="Times New Roman" w:hAnsi="Times New Roman" w:cs="Times New Roman"/>
+              </w:rPr>
+              <w:t xml:space="preserve"> exibindo mensagem “Você tem certeza que deseja excluir esta receita?”.</w:t>
             </w:r>
           </w:p>
         </w:tc>
@@ -8454,360 +8496,7 @@
               <w:rPr>
                 <w:rFonts w:ascii="Times New Roman" w:hAnsi="Times New Roman" w:cs="Times New Roman"/>
               </w:rPr>
-              <w:t>7- Digitar o nome da receita e modo de preparo.</w:t>
-            </w:r>
-            <w:r>
-              <w:rPr>
-                <w:rFonts w:ascii="Times New Roman" w:hAnsi="Times New Roman" w:cs="Times New Roman"/>
-              </w:rPr>
-              <w:t xml:space="preserve"> Também preencher o campo opcional “Sugestão do Chefe”</w:t>
-            </w:r>
-            <w:r>
-              <w:rPr>
-                <w:rFonts w:ascii="Times New Roman" w:hAnsi="Times New Roman" w:cs="Times New Roman"/>
-              </w:rPr>
-              <w:t xml:space="preserve"> e selecionar a opção “Salvar”</w:t>
-            </w:r>
-            <w:r>
-              <w:rPr>
-                <w:rFonts w:ascii="Times New Roman" w:hAnsi="Times New Roman" w:cs="Times New Roman"/>
-              </w:rPr>
-              <w:t>.</w:t>
-            </w:r>
-          </w:p>
-        </w:tc>
-        <w:tc>
-          <w:tcPr>
-            <w:tcW w:w="2488" w:type="pct"/>
-            <w:vAlign w:val="center"/>
-          </w:tcPr>
-          <w:p>
-            <w:pPr>
-              <w:pStyle w:val="quadro"/>
-              <w:pBdr>
-                <w:top w:val="none" w:sz="0" w:space="0" w:color="auto"/>
-                <w:left w:val="none" w:sz="0" w:space="0" w:color="auto"/>
-                <w:bottom w:val="none" w:sz="0" w:space="0" w:color="auto"/>
-                <w:right w:val="none" w:sz="0" w:space="0" w:color="auto"/>
-                <w:between w:val="none" w:sz="0" w:space="0" w:color="auto"/>
-              </w:pBdr>
-              <w:jc w:val="both"/>
-              <w:rPr>
-                <w:rFonts w:ascii="Times New Roman" w:hAnsi="Times New Roman" w:cs="Times New Roman"/>
-              </w:rPr>
-            </w:pPr>
-          </w:p>
-        </w:tc>
-      </w:tr>
-      <w:tr>
-        <w:tc>
-          <w:tcPr>
-            <w:tcW w:w="2512" w:type="pct"/>
-            <w:gridSpan w:val="3"/>
-            <w:vAlign w:val="center"/>
-          </w:tcPr>
-          <w:p>
-            <w:pPr>
-              <w:pStyle w:val="quadro"/>
-              <w:pBdr>
-                <w:top w:val="none" w:sz="0" w:space="0" w:color="auto"/>
-                <w:left w:val="none" w:sz="0" w:space="0" w:color="auto"/>
-                <w:bottom w:val="none" w:sz="0" w:space="0" w:color="auto"/>
-                <w:right w:val="none" w:sz="0" w:space="0" w:color="auto"/>
-                <w:between w:val="none" w:sz="0" w:space="0" w:color="auto"/>
-              </w:pBdr>
-              <w:jc w:val="both"/>
-              <w:rPr>
-                <w:rFonts w:ascii="Times New Roman" w:hAnsi="Times New Roman" w:cs="Times New Roman"/>
-              </w:rPr>
-            </w:pPr>
-          </w:p>
-        </w:tc>
-        <w:tc>
-          <w:tcPr>
-            <w:tcW w:w="2488" w:type="pct"/>
-            <w:vAlign w:val="center"/>
-          </w:tcPr>
-          <w:p>
-            <w:pPr>
-              <w:pStyle w:val="quadro"/>
-              <w:pBdr>
-                <w:top w:val="none" w:sz="0" w:space="0" w:color="auto"/>
-                <w:left w:val="none" w:sz="0" w:space="0" w:color="auto"/>
-                <w:bottom w:val="none" w:sz="0" w:space="0" w:color="auto"/>
-                <w:right w:val="none" w:sz="0" w:space="0" w:color="auto"/>
-                <w:between w:val="none" w:sz="0" w:space="0" w:color="auto"/>
-              </w:pBdr>
-              <w:jc w:val="both"/>
-              <w:rPr>
-                <w:rFonts w:ascii="Times New Roman" w:hAnsi="Times New Roman" w:cs="Times New Roman"/>
-              </w:rPr>
-            </w:pPr>
-            <w:r>
-              <w:rPr>
-                <w:rFonts w:ascii="Times New Roman" w:hAnsi="Times New Roman" w:cs="Times New Roman"/>
-              </w:rPr>
-              <w:t>8- Validar campos preenchidos e retornar mensagem “Receita cadastrada”.</w:t>
-            </w:r>
-          </w:p>
-        </w:tc>
-      </w:tr>
-      <w:tr>
-        <w:tc>
-          <w:tcPr>
-            <w:tcW w:w="5000" w:type="pct"/>
-            <w:gridSpan w:val="4"/>
-            <w:vAlign w:val="center"/>
-          </w:tcPr>
-          <w:p>
-            <w:pPr>
-              <w:pStyle w:val="quadro"/>
-              <w:pBdr>
-                <w:top w:val="none" w:sz="0" w:space="0" w:color="auto"/>
-                <w:left w:val="none" w:sz="0" w:space="0" w:color="auto"/>
-                <w:bottom w:val="none" w:sz="0" w:space="0" w:color="auto"/>
-                <w:right w:val="none" w:sz="0" w:space="0" w:color="auto"/>
-                <w:between w:val="none" w:sz="0" w:space="0" w:color="auto"/>
-              </w:pBdr>
-              <w:rPr>
-                <w:rFonts w:ascii="Times New Roman" w:hAnsi="Times New Roman" w:cs="Times New Roman"/>
-              </w:rPr>
-            </w:pPr>
-            <w:r>
-              <w:rPr>
-                <w:rFonts w:ascii="Times New Roman" w:hAnsi="Times New Roman" w:cs="Times New Roman"/>
-                <w:b/>
-                <w:bCs/>
-              </w:rPr>
-              <w:t>Excluir</w:t>
-            </w:r>
-          </w:p>
-        </w:tc>
-      </w:tr>
-      <w:tr>
-        <w:tc>
-          <w:tcPr>
-            <w:tcW w:w="2512" w:type="pct"/>
-            <w:gridSpan w:val="3"/>
-            <w:vAlign w:val="center"/>
-          </w:tcPr>
-          <w:p>
-            <w:pPr>
-              <w:pStyle w:val="quadro"/>
-              <w:pBdr>
-                <w:top w:val="none" w:sz="0" w:space="0" w:color="auto"/>
-                <w:left w:val="none" w:sz="0" w:space="0" w:color="auto"/>
-                <w:bottom w:val="none" w:sz="0" w:space="0" w:color="auto"/>
-                <w:right w:val="none" w:sz="0" w:space="0" w:color="auto"/>
-                <w:between w:val="none" w:sz="0" w:space="0" w:color="auto"/>
-              </w:pBdr>
-              <w:jc w:val="both"/>
-              <w:rPr>
-                <w:rFonts w:ascii="Times New Roman" w:hAnsi="Times New Roman" w:cs="Times New Roman"/>
-              </w:rPr>
-            </w:pPr>
-            <w:r>
-              <w:rPr>
-                <w:rFonts w:ascii="Times New Roman" w:hAnsi="Times New Roman" w:cs="Times New Roman"/>
-              </w:rPr>
-              <w:t>1-</w:t>
-            </w:r>
-            <w:r>
-              <w:rPr>
-                <w:rFonts w:ascii="Times New Roman" w:hAnsi="Times New Roman" w:cs="Times New Roman"/>
-              </w:rPr>
-              <w:t xml:space="preserve"> </w:t>
-            </w:r>
-            <w:r>
-              <w:rPr>
-                <w:rFonts w:ascii="Times New Roman" w:hAnsi="Times New Roman" w:cs="Times New Roman"/>
-              </w:rPr>
-              <w:t>Selecionar</w:t>
-            </w:r>
-            <w:r>
-              <w:rPr>
-                <w:rFonts w:ascii="Times New Roman" w:hAnsi="Times New Roman" w:cs="Times New Roman"/>
-              </w:rPr>
-              <w:t xml:space="preserve"> a opção de “Receitas”, escolher a receita e solicitar a exclusão</w:t>
-            </w:r>
-            <w:r>
-              <w:rPr>
-                <w:rFonts w:ascii="Times New Roman" w:hAnsi="Times New Roman" w:cs="Times New Roman"/>
-              </w:rPr>
-              <w:t xml:space="preserve"> selecionando a opção “Excluir receita”</w:t>
-            </w:r>
-            <w:r>
-              <w:rPr>
-                <w:rFonts w:ascii="Times New Roman" w:hAnsi="Times New Roman" w:cs="Times New Roman"/>
-              </w:rPr>
-              <w:t xml:space="preserve">. </w:t>
-            </w:r>
-          </w:p>
-        </w:tc>
-        <w:tc>
-          <w:tcPr>
-            <w:tcW w:w="2488" w:type="pct"/>
-            <w:vAlign w:val="center"/>
-          </w:tcPr>
-          <w:p>
-            <w:pPr>
-              <w:pStyle w:val="quadro"/>
-              <w:pBdr>
-                <w:top w:val="none" w:sz="0" w:space="0" w:color="auto"/>
-                <w:left w:val="none" w:sz="0" w:space="0" w:color="auto"/>
-                <w:bottom w:val="none" w:sz="0" w:space="0" w:color="auto"/>
-                <w:right w:val="none" w:sz="0" w:space="0" w:color="auto"/>
-                <w:between w:val="none" w:sz="0" w:space="0" w:color="auto"/>
-              </w:pBdr>
-              <w:jc w:val="both"/>
-              <w:rPr>
-                <w:rFonts w:ascii="Times New Roman" w:hAnsi="Times New Roman" w:cs="Times New Roman"/>
-              </w:rPr>
-            </w:pPr>
-          </w:p>
-        </w:tc>
-      </w:tr>
-      <w:tr>
-        <w:tc>
-          <w:tcPr>
-            <w:tcW w:w="2512" w:type="pct"/>
-            <w:gridSpan w:val="3"/>
-            <w:vAlign w:val="center"/>
-          </w:tcPr>
-          <w:p>
-            <w:pPr>
-              <w:pStyle w:val="quadro"/>
-              <w:pBdr>
-                <w:top w:val="none" w:sz="0" w:space="0" w:color="auto"/>
-                <w:left w:val="none" w:sz="0" w:space="0" w:color="auto"/>
-                <w:bottom w:val="none" w:sz="0" w:space="0" w:color="auto"/>
-                <w:right w:val="none" w:sz="0" w:space="0" w:color="auto"/>
-                <w:between w:val="none" w:sz="0" w:space="0" w:color="auto"/>
-              </w:pBdr>
-              <w:jc w:val="both"/>
-              <w:rPr>
-                <w:rFonts w:ascii="Times New Roman" w:hAnsi="Times New Roman" w:cs="Times New Roman"/>
-              </w:rPr>
-            </w:pPr>
-          </w:p>
-        </w:tc>
-        <w:tc>
-          <w:tcPr>
-            <w:tcW w:w="2488" w:type="pct"/>
-            <w:vAlign w:val="center"/>
-          </w:tcPr>
-          <w:p>
-            <w:pPr>
-              <w:pStyle w:val="quadro"/>
-              <w:pBdr>
-                <w:top w:val="none" w:sz="0" w:space="0" w:color="auto"/>
-                <w:left w:val="none" w:sz="0" w:space="0" w:color="auto"/>
-                <w:bottom w:val="none" w:sz="0" w:space="0" w:color="auto"/>
-                <w:right w:val="none" w:sz="0" w:space="0" w:color="auto"/>
-                <w:between w:val="none" w:sz="0" w:space="0" w:color="auto"/>
-              </w:pBdr>
-              <w:jc w:val="both"/>
-              <w:rPr>
-                <w:rFonts w:ascii="Times New Roman" w:hAnsi="Times New Roman" w:cs="Times New Roman"/>
-              </w:rPr>
-            </w:pPr>
-            <w:r>
-              <w:rPr>
-                <w:rFonts w:ascii="Times New Roman" w:hAnsi="Times New Roman" w:cs="Times New Roman"/>
-              </w:rPr>
-              <w:t xml:space="preserve">2- </w:t>
-            </w:r>
-            <w:r>
-              <w:rPr>
-                <w:rFonts w:ascii="Times New Roman" w:hAnsi="Times New Roman" w:cs="Times New Roman"/>
-              </w:rPr>
-              <w:t>S</w:t>
-            </w:r>
-            <w:r>
-              <w:rPr>
-                <w:rFonts w:ascii="Times New Roman" w:hAnsi="Times New Roman" w:cs="Times New Roman"/>
-              </w:rPr>
-              <w:t>olicita</w:t>
-            </w:r>
-            <w:r>
-              <w:rPr>
-                <w:rFonts w:ascii="Times New Roman" w:hAnsi="Times New Roman" w:cs="Times New Roman"/>
-              </w:rPr>
-              <w:t>r</w:t>
-            </w:r>
-            <w:r>
-              <w:rPr>
-                <w:rFonts w:ascii="Times New Roman" w:hAnsi="Times New Roman" w:cs="Times New Roman"/>
-              </w:rPr>
-              <w:t xml:space="preserve"> confirmação de exclusão</w:t>
-            </w:r>
-            <w:r>
-              <w:rPr>
-                <w:rFonts w:ascii="Times New Roman" w:hAnsi="Times New Roman" w:cs="Times New Roman"/>
-              </w:rPr>
-              <w:t xml:space="preserve"> exibindo mensagem “Você tem certeza que deseja excluir esta receita?”</w:t>
-            </w:r>
-            <w:r>
-              <w:rPr>
-                <w:rFonts w:ascii="Times New Roman" w:hAnsi="Times New Roman" w:cs="Times New Roman"/>
-              </w:rPr>
-              <w:t>.</w:t>
-            </w:r>
-          </w:p>
-        </w:tc>
-      </w:tr>
-      <w:tr>
-        <w:tc>
-          <w:tcPr>
-            <w:tcW w:w="2512" w:type="pct"/>
-            <w:gridSpan w:val="3"/>
-            <w:vAlign w:val="center"/>
-          </w:tcPr>
-          <w:p>
-            <w:pPr>
-              <w:pStyle w:val="quadro"/>
-              <w:pBdr>
-                <w:top w:val="none" w:sz="0" w:space="0" w:color="auto"/>
-                <w:left w:val="none" w:sz="0" w:space="0" w:color="auto"/>
-                <w:bottom w:val="none" w:sz="0" w:space="0" w:color="auto"/>
-                <w:right w:val="none" w:sz="0" w:space="0" w:color="auto"/>
-                <w:between w:val="none" w:sz="0" w:space="0" w:color="auto"/>
-              </w:pBdr>
-              <w:jc w:val="both"/>
-              <w:rPr>
-                <w:rFonts w:ascii="Times New Roman" w:hAnsi="Times New Roman" w:cs="Times New Roman"/>
-              </w:rPr>
-            </w:pPr>
-            <w:r>
-              <w:rPr>
-                <w:rFonts w:ascii="Times New Roman" w:hAnsi="Times New Roman" w:cs="Times New Roman"/>
-              </w:rPr>
-              <w:lastRenderedPageBreak/>
-              <w:t xml:space="preserve">3- </w:t>
-            </w:r>
-            <w:r>
-              <w:rPr>
-                <w:rFonts w:ascii="Times New Roman" w:hAnsi="Times New Roman" w:cs="Times New Roman"/>
-              </w:rPr>
-              <w:t>Confirmar</w:t>
-            </w:r>
-            <w:r>
-              <w:rPr>
-                <w:rFonts w:ascii="Times New Roman" w:hAnsi="Times New Roman" w:cs="Times New Roman"/>
-              </w:rPr>
-              <w:t xml:space="preserve"> a exclusão</w:t>
-            </w:r>
-            <w:r>
-              <w:rPr>
-                <w:rFonts w:ascii="Times New Roman" w:hAnsi="Times New Roman" w:cs="Times New Roman"/>
-              </w:rPr>
-              <w:t xml:space="preserve"> selecionando a opção “Sim”</w:t>
-            </w:r>
-            <w:r>
-              <w:rPr>
-                <w:rFonts w:ascii="Times New Roman" w:hAnsi="Times New Roman" w:cs="Times New Roman"/>
-              </w:rPr>
-              <w:t>.</w:t>
+              <w:t>3- Confirmar a exclusão selecionando a opção “Sim”.</w:t>
             </w:r>
           </w:p>
         </w:tc>
@@ -8888,31 +8577,7 @@
               <w:rPr>
                 <w:rFonts w:ascii="Times New Roman" w:hAnsi="Times New Roman" w:cs="Times New Roman"/>
               </w:rPr>
-              <w:t xml:space="preserve">4- </w:t>
-            </w:r>
-            <w:r>
-              <w:rPr>
-                <w:rFonts w:ascii="Times New Roman" w:hAnsi="Times New Roman" w:cs="Times New Roman"/>
-              </w:rPr>
-              <w:t xml:space="preserve">Excluir </w:t>
-            </w:r>
-            <w:r>
-              <w:rPr>
-                <w:rFonts w:ascii="Times New Roman" w:hAnsi="Times New Roman" w:cs="Times New Roman"/>
-              </w:rPr>
-              <w:t>a receita e exibe a mensagem “Receita exclu</w:t>
-            </w:r>
-            <w:r>
-              <w:rPr>
-                <w:rFonts w:ascii="Times New Roman" w:hAnsi="Times New Roman" w:cs="Times New Roman"/>
-              </w:rPr>
-              <w:t>í</w:t>
-            </w:r>
-            <w:r>
-              <w:rPr>
-                <w:rFonts w:ascii="Times New Roman" w:hAnsi="Times New Roman" w:cs="Times New Roman"/>
-              </w:rPr>
-              <w:t>da”.</w:t>
+              <w:t>4- Excluir a receita e exibe a mensagem “Receita excluída”.</w:t>
             </w:r>
           </w:p>
         </w:tc>
@@ -8985,43 +8650,7 @@
               <w:rPr>
                 <w:rFonts w:ascii="Times New Roman" w:hAnsi="Times New Roman" w:cs="Times New Roman"/>
               </w:rPr>
-              <w:t xml:space="preserve"> </w:t>
-            </w:r>
-            <w:r>
-              <w:rPr>
-                <w:rFonts w:ascii="Times New Roman" w:hAnsi="Times New Roman" w:cs="Times New Roman"/>
-              </w:rPr>
-              <w:t>Selecionar</w:t>
-            </w:r>
-            <w:r>
-              <w:rPr>
-                <w:rFonts w:ascii="Times New Roman" w:hAnsi="Times New Roman" w:cs="Times New Roman"/>
-              </w:rPr>
-              <w:t xml:space="preserve"> a opção de “Receitas”, escolher a receita e escolher a opção </w:t>
-            </w:r>
-            <w:r>
-              <w:rPr>
-                <w:rFonts w:ascii="Times New Roman" w:hAnsi="Times New Roman" w:cs="Times New Roman"/>
-              </w:rPr>
-              <w:t>“A</w:t>
-            </w:r>
-            <w:r>
-              <w:rPr>
-                <w:rFonts w:ascii="Times New Roman" w:hAnsi="Times New Roman" w:cs="Times New Roman"/>
-              </w:rPr>
-              <w:t>lterar</w:t>
-            </w:r>
-            <w:r>
-              <w:rPr>
-                <w:rFonts w:ascii="Times New Roman" w:hAnsi="Times New Roman" w:cs="Times New Roman"/>
-              </w:rPr>
-              <w:t>”</w:t>
-            </w:r>
-            <w:r>
-              <w:rPr>
-                <w:rFonts w:ascii="Times New Roman" w:hAnsi="Times New Roman" w:cs="Times New Roman"/>
-              </w:rPr>
-              <w:t>.</w:t>
+              <w:t xml:space="preserve"> Selecionar a opção de “Receitas”, escolher a receita e escolher a opção “Alterar”.</w:t>
             </w:r>
           </w:p>
         </w:tc>
@@ -9106,25 +8735,14 @@
               <w:rPr>
                 <w:rFonts w:ascii="Times New Roman" w:hAnsi="Times New Roman" w:cs="Times New Roman"/>
               </w:rPr>
-              <w:t xml:space="preserve"> Exibir </w:t>
-            </w:r>
-            <w:r>
-              <w:rPr>
-                <w:rFonts w:ascii="Times New Roman" w:hAnsi="Times New Roman" w:cs="Times New Roman"/>
-              </w:rPr>
-              <w:t>as informações da receita</w:t>
-            </w:r>
-            <w:r>
-              <w:rPr>
-                <w:rFonts w:ascii="Times New Roman" w:hAnsi="Times New Roman" w:cs="Times New Roman"/>
-              </w:rPr>
-              <w:t xml:space="preserve"> para serem alterados</w:t>
-            </w:r>
-            <w:r>
-              <w:rPr>
-                <w:rFonts w:ascii="Times New Roman" w:hAnsi="Times New Roman" w:cs="Times New Roman"/>
-              </w:rPr>
-              <w:t xml:space="preserve"> que são: nome, ingredientes, categoria, modo de preparo e sugestão do chefe</w:t>
+              <w:t xml:space="preserve"> Exibir as informações da receita para serem alterados que são: nome, ingredientes, </w:t>
+            </w:r>
+            <w:r>
+              <w:rPr>
+                <w:rFonts w:ascii="Times New Roman" w:hAnsi="Times New Roman" w:cs="Times New Roman"/>
+              </w:rPr>
+              <w:lastRenderedPageBreak/>
+              <w:t>categoria, modo de preparo e sugestão do chefe</w:t>
             </w:r>
           </w:p>
         </w:tc>
@@ -9155,6 +8773,7 @@
               <w:rPr>
                 <w:rFonts w:ascii="Times New Roman" w:hAnsi="Times New Roman" w:cs="Times New Roman"/>
               </w:rPr>
+              <w:lastRenderedPageBreak/>
               <w:t>3- Selecionar item a ser alterado.</w:t>
             </w:r>
           </w:p>
@@ -9263,19 +8882,7 @@
               <w:rPr>
                 <w:rFonts w:ascii="Times New Roman" w:hAnsi="Times New Roman" w:cs="Times New Roman"/>
               </w:rPr>
-              <w:t>5- Alterar o item indicado</w:t>
-            </w:r>
-            <w:r>
-              <w:rPr>
-                <w:rFonts w:ascii="Times New Roman" w:hAnsi="Times New Roman" w:cs="Times New Roman"/>
-              </w:rPr>
-              <w:t xml:space="preserve"> e selecionar opção “Alterar receita”</w:t>
-            </w:r>
-            <w:r>
-              <w:rPr>
-                <w:rFonts w:ascii="Times New Roman" w:hAnsi="Times New Roman" w:cs="Times New Roman"/>
-              </w:rPr>
-              <w:t>.</w:t>
+              <w:t>5- Alterar o item indicado e selecionar opção “Alterar receita”.</w:t>
             </w:r>
           </w:p>
         </w:tc>
@@ -9352,13 +8959,7 @@
               <w:rPr>
                 <w:rFonts w:ascii="Times New Roman" w:hAnsi="Times New Roman" w:cs="Times New Roman"/>
               </w:rPr>
-              <w:t>6</w:t>
-            </w:r>
-            <w:r>
-              <w:rPr>
-                <w:rFonts w:ascii="Times New Roman" w:hAnsi="Times New Roman" w:cs="Times New Roman"/>
-              </w:rPr>
-              <w:t>- Validar alteração e retornar mensagem “Item alterado!”</w:t>
+              <w:t>6- Validar alteração e retornar mensagem “Item alterado!”</w:t>
             </w:r>
           </w:p>
         </w:tc>
@@ -14318,25 +13919,7 @@
         <w:b/>
         <w:bCs/>
       </w:rPr>
-      <w:t xml:space="preserve">Disciplina: Engenharia de Software 2 – Turma Noite – prof.ª </w:t>
-    </w:r>
-    <w:proofErr w:type="spellStart"/>
-    <w:r>
-      <w:rPr>
-        <w:rFonts w:ascii="Arial" w:hAnsi="Arial" w:cs="Arial"/>
-        <w:b/>
-        <w:bCs/>
-      </w:rPr>
-      <w:t>Denilce</w:t>
-    </w:r>
-    <w:proofErr w:type="spellEnd"/>
-    <w:r>
-      <w:rPr>
-        <w:rFonts w:ascii="Arial" w:hAnsi="Arial" w:cs="Arial"/>
-        <w:b/>
-        <w:bCs/>
-      </w:rPr>
-      <w:t xml:space="preserve"> Veloso</w:t>
+      <w:t>Disciplina: Engenharia de Software 2 – Turma Noite – prof.ª Denilce Veloso</w:t>
     </w:r>
   </w:p>
   <w:p>
@@ -16499,6 +16082,25 @@
 </file>
 
 <file path=customXml/item1.xml><?xml version="1.0" encoding="utf-8"?>
+<?mso-contentType ?>
+<FormTemplates xmlns="http://schemas.microsoft.com/sharepoint/v3/contenttype/forms">
+  <Display>DocumentLibraryForm</Display>
+  <Edit>DocumentLibraryForm</Edit>
+  <New>DocumentLibraryForm</New>
+</FormTemplates>
+</file>
+
+<file path=customXml/item2.xml><?xml version="1.0" encoding="utf-8"?>
+<b:Sources xmlns:b="http://schemas.openxmlformats.org/officeDocument/2006/bibliography" xmlns="http://schemas.openxmlformats.org/officeDocument/2006/bibliography" SelectedStyle="\APASixthEditionOfficeOnline.xsl" StyleName="APA" Version="6"/>
+</file>
+
+<file path=customXml/item3.xml><?xml version="1.0" encoding="utf-8"?>
+<p:properties xmlns:p="http://schemas.microsoft.com/office/2006/metadata/properties" xmlns:xsi="http://www.w3.org/2001/XMLSchema-instance" xmlns:pc="http://schemas.microsoft.com/office/infopath/2007/PartnerControls">
+  <documentManagement/>
+</p:properties>
+</file>
+
+<file path=customXml/item4.xml><?xml version="1.0" encoding="utf-8"?>
 <ct:contentTypeSchema xmlns:ct="http://schemas.microsoft.com/office/2006/metadata/contentType" xmlns:ma="http://schemas.microsoft.com/office/2006/metadata/properties/metaAttributes" ct:_="" ma:_="" ma:contentTypeName="Documento" ma:contentTypeID="0x010100787B6D5CCB51F443B707A2DC714EDFEC" ma:contentTypeVersion="2" ma:contentTypeDescription="Crie um novo documento." ma:contentTypeScope="" ma:versionID="047ae5ccaa18c2d17774afbc5c60899c">
   <xsd:schema xmlns:xsd="http://www.w3.org/2001/XMLSchema" xmlns:xs="http://www.w3.org/2001/XMLSchema" xmlns:p="http://schemas.microsoft.com/office/2006/metadata/properties" xmlns:ns2="c992bfa8-a0de-49c6-8881-cbea82417d0f" targetNamespace="http://schemas.microsoft.com/office/2006/metadata/properties" ma:root="true" ma:fieldsID="f8f3f3118187fa8918e42825785b95d8" ns2:_="">
     <xsd:import namespace="c992bfa8-a0de-49c6-8881-cbea82417d0f"/>
@@ -16630,26 +16232,32 @@
 </ct:contentTypeSchema>
 </file>
 
-<file path=customXml/item2.xml><?xml version="1.0" encoding="utf-8"?>
-<p:properties xmlns:p="http://schemas.microsoft.com/office/2006/metadata/properties" xmlns:xsi="http://www.w3.org/2001/XMLSchema-instance" xmlns:pc="http://schemas.microsoft.com/office/infopath/2007/PartnerControls">
-  <documentManagement/>
-</p:properties>
+<file path=customXml/itemProps1.xml><?xml version="1.0" encoding="utf-8"?>
+<ds:datastoreItem xmlns:ds="http://schemas.openxmlformats.org/officeDocument/2006/customXml" ds:itemID="{A9380074-ACB1-4768-8160-E2C55A14786E}">
+  <ds:schemaRefs>
+    <ds:schemaRef ds:uri="http://schemas.microsoft.com/sharepoint/v3/contenttype/forms"/>
+  </ds:schemaRefs>
+</ds:datastoreItem>
 </file>
 
-<file path=customXml/item3.xml><?xml version="1.0" encoding="utf-8"?>
-<b:Sources xmlns:b="http://schemas.openxmlformats.org/officeDocument/2006/bibliography" xmlns="http://schemas.openxmlformats.org/officeDocument/2006/bibliography" SelectedStyle="\APASixthEditionOfficeOnline.xsl" StyleName="APA" Version="6"/>
+<file path=customXml/itemProps2.xml><?xml version="1.0" encoding="utf-8"?>
+<ds:datastoreItem xmlns:ds="http://schemas.openxmlformats.org/officeDocument/2006/customXml" ds:itemID="{CC9FBFDA-A2B5-4BBF-8583-3AD5B31CB0CE}">
+  <ds:schemaRefs>
+    <ds:schemaRef ds:uri="http://schemas.openxmlformats.org/officeDocument/2006/bibliography"/>
+  </ds:schemaRefs>
+</ds:datastoreItem>
 </file>
 
-<file path=customXml/item4.xml><?xml version="1.0" encoding="utf-8"?>
-<?mso-contentType ?>
-<FormTemplates xmlns="http://schemas.microsoft.com/sharepoint/v3/contenttype/forms">
-  <Display>DocumentLibraryForm</Display>
-  <Edit>DocumentLibraryForm</Edit>
-  <New>DocumentLibraryForm</New>
-</FormTemplates>
+<file path=customXml/itemProps3.xml><?xml version="1.0" encoding="utf-8"?>
+<ds:datastoreItem xmlns:ds="http://schemas.openxmlformats.org/officeDocument/2006/customXml" ds:itemID="{3CBC499B-FC48-4681-8842-659D2F71791D}">
+  <ds:schemaRefs>
+    <ds:schemaRef ds:uri="http://schemas.microsoft.com/office/2006/metadata/properties"/>
+    <ds:schemaRef ds:uri="http://schemas.microsoft.com/office/infopath/2007/PartnerControls"/>
+  </ds:schemaRefs>
+</ds:datastoreItem>
 </file>
 
-<file path=customXml/itemProps1.xml><?xml version="1.0" encoding="utf-8"?>
+<file path=customXml/itemProps4.xml><?xml version="1.0" encoding="utf-8"?>
 <ds:datastoreItem xmlns:ds="http://schemas.openxmlformats.org/officeDocument/2006/customXml" ds:itemID="{6429B021-BC0C-417E-AE6F-C029424D93C6}">
   <ds:schemaRefs>
     <ds:schemaRef ds:uri="http://schemas.microsoft.com/office/2006/metadata/contentType"/>
@@ -16665,29 +16273,4 @@
     <ds:schemaRef ds:uri="http://schemas.microsoft.com/internal/obd"/>
   </ds:schemaRefs>
 </ds:datastoreItem>
-</file>
-
-<file path=customXml/itemProps2.xml><?xml version="1.0" encoding="utf-8"?>
-<ds:datastoreItem xmlns:ds="http://schemas.openxmlformats.org/officeDocument/2006/customXml" ds:itemID="{3CBC499B-FC48-4681-8842-659D2F71791D}">
-  <ds:schemaRefs>
-    <ds:schemaRef ds:uri="http://schemas.microsoft.com/office/2006/metadata/properties"/>
-    <ds:schemaRef ds:uri="http://schemas.microsoft.com/office/infopath/2007/PartnerControls"/>
-  </ds:schemaRefs>
-</ds:datastoreItem>
-</file>
-
-<file path=customXml/itemProps3.xml><?xml version="1.0" encoding="utf-8"?>
-<ds:datastoreItem xmlns:ds="http://schemas.openxmlformats.org/officeDocument/2006/customXml" ds:itemID="{CC9FBFDA-A2B5-4BBF-8583-3AD5B31CB0CE}">
-  <ds:schemaRefs>
-    <ds:schemaRef ds:uri="http://schemas.openxmlformats.org/officeDocument/2006/bibliography"/>
-  </ds:schemaRefs>
-</ds:datastoreItem>
-</file>
-
-<file path=customXml/itemProps4.xml><?xml version="1.0" encoding="utf-8"?>
-<ds:datastoreItem xmlns:ds="http://schemas.openxmlformats.org/officeDocument/2006/customXml" ds:itemID="{A9380074-ACB1-4768-8160-E2C55A14786E}">
-  <ds:schemaRefs>
-    <ds:schemaRef ds:uri="http://schemas.microsoft.com/sharepoint/v3/contenttype/forms"/>
-  </ds:schemaRefs>
-</ds:datastoreItem>
 </file>
</xml_diff>